<commit_message>
upload the DFT implement with iteration and recurssive methods
</commit_message>
<xml_diff>
--- a/Dynamic_Programming/LectureNotes.docx
+++ b/Dynamic_Programming/LectureNotes.docx
@@ -78,7 +78,15 @@
         </w:numPr>
       </w:pPr>
       <w:r>
-        <w:t>Given a set of substrings, what are the possible ways to construct the string ‘potentpot’?</w:t>
+        <w:t>Given a set of substrings, what are the possible ways to construct the string ‘</w:t>
+      </w:r>
+      <w:proofErr w:type="spellStart"/>
+      <w:r>
+        <w:t>potentpot</w:t>
+      </w:r>
+      <w:proofErr w:type="spellEnd"/>
+      <w:r>
+        <w:t>’?</w:t>
       </w:r>
     </w:p>
     <w:p>
@@ -138,7 +146,15 @@
         </w:numPr>
       </w:pPr>
       <w:r>
-        <w:t>Write a function ‘fib(n)’ that takes in a number as an argument. The function should return the n-th number of the Fibonacci sequence.</w:t>
+        <w:t>Write a function ‘fib(n)’ that takes in a number as an argument. The function should return the n-</w:t>
+      </w:r>
+      <w:proofErr w:type="spellStart"/>
+      <w:r>
+        <w:t>th</w:t>
+      </w:r>
+      <w:proofErr w:type="spellEnd"/>
+      <w:r>
+        <w:t xml:space="preserve"> number of the Fibonacci sequence.</w:t>
       </w:r>
       <w:r>
         <w:t xml:space="preserve"> </w:t>
@@ -171,7 +187,13 @@
         <w:t>nd</w:t>
       </w:r>
       <w:r>
-        <w:t xml:space="preserve"> number of the sequence is 1. To generate the next number of the sequence, we sum the previous two.</w:t>
+        <w:t xml:space="preserve"> number of the sequence is 1. To generate the next </w:t>
+      </w:r>
+      <w:r>
+        <w:t>sequence number</w:t>
+      </w:r>
+      <w:r>
+        <w:t>, we sum the previous two.</w:t>
       </w:r>
     </w:p>
     <w:p>
@@ -186,8 +208,13 @@
         <w:t>Ex. 1,1,2,</w:t>
       </w:r>
       <w:r>
-        <w:t>3, 4,…</w:t>
-      </w:r>
+        <w:t xml:space="preserve">3, </w:t>
+      </w:r>
+      <w:proofErr w:type="gramStart"/>
+      <w:r>
+        <w:t>4,…</w:t>
+      </w:r>
+      <w:proofErr w:type="gramEnd"/>
       <w:r>
         <w:t>…</w:t>
       </w:r>
@@ -202,6 +229,9 @@
     </w:p>
     <w:p>
       <w:r>
+        <w:rPr>
+          <w:noProof/>
+        </w:rPr>
         <w:drawing>
           <wp:inline distT="0" distB="0" distL="0" distR="0" wp14:anchorId="14A15F73" wp14:editId="0DC2455D">
             <wp:extent cx="5486400" cy="3110230"/>
@@ -1281,7 +1311,7 @@
         <a:sysClr val="windowText" lastClr="000000"/>
       </a:dk1>
       <a:lt1>
-        <a:sysClr val="window" lastClr="FFFFFF"/>
+        <a:sysClr val="window" lastClr="CCE8CF"/>
       </a:lt1>
       <a:dk2>
         <a:srgbClr val="44546A"/>

</xml_diff>